<commit_message>
menambah keterangan lebih lanjut
</commit_message>
<xml_diff>
--- a/secure-shell/introduce-to-SSH.docx
+++ b/secure-shell/introduce-to-SSH.docx
@@ -89,7 +89,19 @@
         <w:rPr>
           <w:rFonts w:ascii="Times New Roman" w:hAnsi="Times New Roman"/>
         </w:rPr>
-        <w:t>" dan melakukan operasi pada komputer jarak jauh</w:t>
+        <w:t xml:space="preserve">" </w:t>
+      </w:r>
+      <w:r>
+        <w:rPr>
+          <w:rFonts w:ascii="Times New Roman" w:hAnsi="Times New Roman"/>
+        </w:rPr>
+        <w:t>ke sebuah sistem operasi dari jarak jauh</w:t>
+      </w:r>
+      <w:r>
+        <w:rPr>
+          <w:rFonts w:ascii="Times New Roman" w:hAnsi="Times New Roman"/>
+        </w:rPr>
+        <w:t xml:space="preserve"> dan melakukan operasi pada komputer jarak jauh</w:t>
       </w:r>
       <w:r>
         <w:rPr>

</xml_diff>

<commit_message>
Menambahkan baris keterangan baru
</commit_message>
<xml_diff>
--- a/secure-shell/introduce-to-SSH.docx
+++ b/secure-shell/introduce-to-SSH.docx
@@ -1270,6 +1270,464 @@
           <w:shd w:fill="auto" w:val="clear"/>
         </w:rPr>
         <w:t xml:space="preserve"> ssh-keygen -t ed25519 -f ~/.ssh/id_rsa</w:t>
+      </w:r>
+    </w:p>
+    <w:p>
+      <w:pPr>
+        <w:pStyle w:val="TextBody"/>
+        <w:bidi w:val="0"/>
+        <w:jc w:val="left"/>
+        <w:rPr>
+          <w:rFonts w:ascii="Times New Roman" w:hAnsi="Times New Roman"/>
+        </w:rPr>
+      </w:pPr>
+      <w:r>
+        <w:rPr>
+          <w:rFonts w:ascii="Times New Roman" w:hAnsi="Times New Roman"/>
+        </w:rPr>
+      </w:r>
+    </w:p>
+    <w:p>
+      <w:pPr>
+        <w:pStyle w:val="TextBody"/>
+        <w:bidi w:val="0"/>
+        <w:jc w:val="left"/>
+        <w:rPr>
+          <w:rFonts w:ascii="Times New Roman" w:hAnsi="Times New Roman"/>
+        </w:rPr>
+      </w:pPr>
+      <w:r>
+        <w:rPr>
+          <w:rFonts w:ascii="Times New Roman" w:hAnsi="Times New Roman"/>
+        </w:rPr>
+      </w:r>
+    </w:p>
+    <w:p>
+      <w:pPr>
+        <w:pStyle w:val="Heading1"/>
+        <w:bidi w:val="0"/>
+        <w:jc w:val="left"/>
+        <w:rPr>
+          <w:rFonts w:ascii="Times New Roman" w:hAnsi="Times New Roman"/>
+        </w:rPr>
+      </w:pPr>
+      <w:r>
+        <w:rPr>
+          <w:rFonts w:ascii="Times New Roman" w:hAnsi="Times New Roman"/>
+        </w:rPr>
+        <w:t>Push git automated:</w:t>
+      </w:r>
+    </w:p>
+    <w:p>
+      <w:pPr>
+        <w:pStyle w:val="TextBody"/>
+        <w:bidi w:val="0"/>
+        <w:jc w:val="left"/>
+        <w:rPr>
+          <w:rFonts w:ascii="Times New Roman" w:hAnsi="Times New Roman"/>
+        </w:rPr>
+      </w:pPr>
+      <w:r>
+        <w:rPr>
+          <w:rFonts w:ascii="Times New Roman" w:hAnsi="Times New Roman"/>
+        </w:rPr>
+        <w:t xml:space="preserve">Untuk menghindari dimintanya username dan password setiap kali kamu melakukan </w:t>
+      </w:r>
+      <w:r>
+        <w:rPr>
+          <w:rStyle w:val="SourceText"/>
+          <w:rFonts w:ascii="Times New Roman" w:hAnsi="Times New Roman"/>
+        </w:rPr>
+        <w:t>git push</w:t>
+      </w:r>
+      <w:r>
+        <w:rPr>
+          <w:rFonts w:ascii="Times New Roman" w:hAnsi="Times New Roman"/>
+        </w:rPr>
+        <w:t xml:space="preserve"> ke GitHub, kamu bisa menggunakan otentikasi melalui SSH. Berikut adalah langkah-langkah untuk mengatur otentikasi SSH dengan GitHub:</w:t>
+      </w:r>
+    </w:p>
+    <w:p>
+      <w:pPr>
+        <w:pStyle w:val="TextBody"/>
+        <w:numPr>
+          <w:ilvl w:val="0"/>
+          <w:numId w:val="19"/>
+        </w:numPr>
+        <w:bidi w:val="0"/>
+        <w:jc w:val="left"/>
+        <w:rPr/>
+      </w:pPr>
+      <w:r>
+        <w:rPr>
+          <w:rStyle w:val="StrongEmphasis"/>
+        </w:rPr>
+        <w:t>Cek Kunci SSH yang Ada atau Buat Kunci SSH Baru</w:t>
+      </w:r>
+      <w:r>
+        <w:rPr/>
+        <w:t xml:space="preserve">: Pertama, periksa apakah sudah ada kunci SSH di komputermu atau belum. Di Linux atau macOS, cek direktori </w:t>
+      </w:r>
+      <w:r>
+        <w:rPr>
+          <w:rStyle w:val="SourceText"/>
+        </w:rPr>
+        <w:t>~/.ssh/</w:t>
+      </w:r>
+      <w:r>
+        <w:rPr/>
+        <w:t xml:space="preserve"> dengan perintah:</w:t>
+      </w:r>
+    </w:p>
+    <w:p>
+      <w:pPr>
+        <w:pStyle w:val="PreformattedText"/>
+        <w:bidi w:val="0"/>
+        <w:spacing w:before="0" w:after="283"/>
+        <w:jc w:val="left"/>
+        <w:rPr/>
+      </w:pPr>
+      <w:r>
+        <w:rPr>
+          <w:rStyle w:val="SourceText"/>
+        </w:rPr>
+        <w:tab/>
+        <w:tab/>
+        <w:t>ls ~/.ssh/</w:t>
+      </w:r>
+    </w:p>
+    <w:p>
+      <w:pPr>
+        <w:pStyle w:val="TextBody"/>
+        <w:bidi w:val="0"/>
+        <w:jc w:val="left"/>
+        <w:rPr/>
+      </w:pPr>
+      <w:r>
+        <w:rPr/>
+        <w:tab/>
+        <w:t xml:space="preserve">Jika sudah ada file </w:t>
+      </w:r>
+      <w:r>
+        <w:rPr>
+          <w:rStyle w:val="SourceText"/>
+        </w:rPr>
+        <w:t>id_rsa</w:t>
+      </w:r>
+      <w:r>
+        <w:rPr/>
+        <w:t xml:space="preserve"> dan </w:t>
+      </w:r>
+      <w:r>
+        <w:rPr>
+          <w:rStyle w:val="SourceText"/>
+        </w:rPr>
+        <w:t>id_rsa.pub</w:t>
+      </w:r>
+      <w:r>
+        <w:rPr/>
+        <w:t xml:space="preserve">, berarti sudah ada kunci SSH. Jika belum </w:t>
+        <w:tab/>
+        <w:t>ada, kamu bisa membuat kunci SSH baru dengan perintah:</w:t>
+      </w:r>
+    </w:p>
+    <w:p>
+      <w:pPr>
+        <w:pStyle w:val="TextBody"/>
+        <w:bidi w:val="0"/>
+        <w:jc w:val="left"/>
+        <w:rPr/>
+      </w:pPr>
+      <w:r>
+        <w:rPr>
+          <w:rStyle w:val="SourceText"/>
+        </w:rPr>
+        <w:tab/>
+        <w:t>ssh-keygen -t rsa -b 4096 -C "email_anda@example.com"</w:t>
+      </w:r>
+    </w:p>
+    <w:p>
+      <w:pPr>
+        <w:pStyle w:val="TextBody"/>
+        <w:bidi w:val="0"/>
+        <w:jc w:val="left"/>
+        <w:rPr/>
+      </w:pPr>
+      <w:r>
+        <w:rPr/>
+        <w:tab/>
+        <w:t>Pastikan mengganti "</w:t>
+      </w:r>
+      <w:hyperlink r:id="rId4" w:tgtFrame="_new">
+        <w:r>
+          <w:rPr>
+            <w:rStyle w:val="InternetLink"/>
+          </w:rPr>
+          <w:t>email_anda@example.com</w:t>
+        </w:r>
+      </w:hyperlink>
+      <w:r>
+        <w:rPr/>
+        <w:t xml:space="preserve">" dengan alamat email GitHub yang </w:t>
+        <w:tab/>
+        <w:t>digunakan.</w:t>
+      </w:r>
+    </w:p>
+    <w:p>
+      <w:pPr>
+        <w:pStyle w:val="TextBody"/>
+        <w:numPr>
+          <w:ilvl w:val="0"/>
+          <w:numId w:val="13"/>
+        </w:numPr>
+        <w:tabs>
+          <w:tab w:val="clear" w:pos="709"/>
+          <w:tab w:val="left" w:pos="720" w:leader="none"/>
+        </w:tabs>
+        <w:bidi w:val="0"/>
+        <w:ind w:left="720" w:hanging="283"/>
+        <w:jc w:val="left"/>
+        <w:rPr/>
+      </w:pPr>
+      <w:r>
+        <w:rPr>
+          <w:rStyle w:val="StrongEmphasis"/>
+        </w:rPr>
+        <w:t>Tambahkan Kunci SSH ke Akun GitHub</w:t>
+      </w:r>
+      <w:r>
+        <w:rPr/>
+        <w:t xml:space="preserve">: Salin isi dari file </w:t>
+      </w:r>
+      <w:r>
+        <w:rPr>
+          <w:rStyle w:val="SourceText"/>
+        </w:rPr>
+        <w:t>id_rsa.pub</w:t>
+      </w:r>
+      <w:r>
+        <w:rPr/>
+        <w:t xml:space="preserve"> (kunci publik) dengan perintah berikut:</w:t>
+      </w:r>
+    </w:p>
+    <w:p>
+      <w:pPr>
+        <w:pStyle w:val="PreformattedText"/>
+        <w:numPr>
+          <w:ilvl w:val="0"/>
+          <w:numId w:val="14"/>
+        </w:numPr>
+        <w:tabs>
+          <w:tab w:val="clear" w:pos="709"/>
+          <w:tab w:val="left" w:pos="1440" w:leader="none"/>
+        </w:tabs>
+        <w:bidi w:val="0"/>
+        <w:spacing w:before="0" w:after="283"/>
+        <w:ind w:left="1440" w:hanging="283"/>
+        <w:jc w:val="left"/>
+        <w:rPr/>
+      </w:pPr>
+      <w:r>
+        <w:rPr>
+          <w:rStyle w:val="SourceText"/>
+        </w:rPr>
+        <w:t>cat ~/.ssh/id_rsa.pub</w:t>
+      </w:r>
+    </w:p>
+    <w:p>
+      <w:pPr>
+        <w:pStyle w:val="TextBody"/>
+        <w:bidi w:val="0"/>
+        <w:jc w:val="left"/>
+        <w:rPr/>
+      </w:pPr>
+      <w:r>
+        <w:rPr/>
+        <w:tab/>
+        <w:t xml:space="preserve">Kemudian, buka GitHub di browsermu, masuk ke akunmu, dan buka pengaturan akun. Pilih </w:t>
+        <w:tab/>
+        <w:t xml:space="preserve">"SSH and GPG keys" dan tambahkan kunci publik yang baru saja disalin dengan klik </w:t>
+        <w:tab/>
+        <w:t>tombol "New SSH key".</w:t>
+      </w:r>
+    </w:p>
+    <w:p>
+      <w:pPr>
+        <w:pStyle w:val="TextBody"/>
+        <w:numPr>
+          <w:ilvl w:val="0"/>
+          <w:numId w:val="15"/>
+        </w:numPr>
+        <w:tabs>
+          <w:tab w:val="clear" w:pos="709"/>
+          <w:tab w:val="left" w:pos="720" w:leader="none"/>
+        </w:tabs>
+        <w:bidi w:val="0"/>
+        <w:ind w:left="720" w:hanging="283"/>
+        <w:jc w:val="left"/>
+        <w:rPr/>
+      </w:pPr>
+      <w:r>
+        <w:rPr>
+          <w:rStyle w:val="StrongEmphasis"/>
+        </w:rPr>
+        <w:t>Tes Koneksi SSH</w:t>
+      </w:r>
+      <w:r>
+        <w:rPr/>
+        <w:t>: Sekarang, tes apakah koneksi SSH sudah berhasil dengan GitHub. Jalankan perintah berikut:</w:t>
+      </w:r>
+    </w:p>
+    <w:p>
+      <w:pPr>
+        <w:pStyle w:val="PreformattedText"/>
+        <w:numPr>
+          <w:ilvl w:val="0"/>
+          <w:numId w:val="0"/>
+        </w:numPr>
+        <w:bidi w:val="0"/>
+        <w:spacing w:before="0" w:after="283"/>
+        <w:ind w:hanging="0"/>
+        <w:jc w:val="left"/>
+        <w:rPr/>
+      </w:pPr>
+      <w:r>
+        <w:rPr>
+          <w:rStyle w:val="SourceText"/>
+        </w:rPr>
+        <w:t>ssh -T git@github.com</w:t>
+      </w:r>
+    </w:p>
+    <w:p>
+      <w:pPr>
+        <w:pStyle w:val="TextBody"/>
+        <w:bidi w:val="0"/>
+        <w:jc w:val="left"/>
+        <w:rPr/>
+      </w:pPr>
+      <w:r>
+        <w:rPr/>
+        <w:tab/>
+        <w:t xml:space="preserve">Jika koneksi berhasil, kamu akan melihat pesan "Hi [username]! You've successfully </w:t>
+        <w:tab/>
+        <w:t>authenticated..." di terminal.</w:t>
+      </w:r>
+    </w:p>
+    <w:p>
+      <w:pPr>
+        <w:pStyle w:val="TextBody"/>
+        <w:numPr>
+          <w:ilvl w:val="0"/>
+          <w:numId w:val="17"/>
+        </w:numPr>
+        <w:tabs>
+          <w:tab w:val="clear" w:pos="709"/>
+          <w:tab w:val="left" w:pos="720" w:leader="none"/>
+        </w:tabs>
+        <w:bidi w:val="0"/>
+        <w:ind w:left="720" w:hanging="283"/>
+        <w:jc w:val="left"/>
+        <w:rPr/>
+      </w:pPr>
+      <w:r>
+        <w:rPr>
+          <w:rStyle w:val="StrongEmphasis"/>
+        </w:rPr>
+        <w:t>Ubah Remote URL pada Repositori Git</w:t>
+      </w:r>
+      <w:r>
+        <w:rPr/>
+        <w:t>: Terakhir, kamu perlu mengganti URL remote pada repositori git dengan menggunakan URL SSH. Pergi ke direktori repositori git yang ingin kamu push, kemudian jalankan perintah berikut untuk mengubah URL remote:</w:t>
+      </w:r>
+    </w:p>
+    <w:p>
+      <w:pPr>
+        <w:pStyle w:val="PreformattedText"/>
+        <w:numPr>
+          <w:ilvl w:val="0"/>
+          <w:numId w:val="0"/>
+        </w:numPr>
+        <w:bidi w:val="0"/>
+        <w:spacing w:before="0" w:after="283"/>
+        <w:ind w:hanging="0"/>
+        <w:jc w:val="left"/>
+        <w:rPr/>
+      </w:pPr>
+      <w:r>
+        <w:rPr>
+          <w:rStyle w:val="SourceText"/>
+        </w:rPr>
+        <w:t>git remote set-url origin git@github.com:username/nama-repo.git</w:t>
+      </w:r>
+    </w:p>
+    <w:p>
+      <w:pPr>
+        <w:pStyle w:val="TextBody"/>
+        <w:numPr>
+          <w:ilvl w:val="0"/>
+          <w:numId w:val="0"/>
+        </w:numPr>
+        <w:bidi w:val="0"/>
+        <w:ind w:hanging="0"/>
+        <w:jc w:val="left"/>
+        <w:rPr/>
+      </w:pPr>
+      <w:r>
+        <w:rPr/>
+        <w:t xml:space="preserve">Gantilah </w:t>
+      </w:r>
+      <w:r>
+        <w:rPr>
+          <w:rStyle w:val="SourceText"/>
+        </w:rPr>
+        <w:t>username</w:t>
+      </w:r>
+      <w:r>
+        <w:rPr/>
+        <w:t xml:space="preserve"> dengan username GitHub kamu, dan </w:t>
+      </w:r>
+      <w:r>
+        <w:rPr>
+          <w:rStyle w:val="SourceText"/>
+        </w:rPr>
+        <w:t>nama-repo</w:t>
+      </w:r>
+      <w:r>
+        <w:rPr/>
+        <w:t xml:space="preserve"> dengan nama repositori yang sesuai.</w:t>
+      </w:r>
+    </w:p>
+    <w:p>
+      <w:pPr>
+        <w:pStyle w:val="TextBody"/>
+        <w:bidi w:val="0"/>
+        <w:jc w:val="left"/>
+        <w:rPr/>
+      </w:pPr>
+      <w:r>
+        <w:rPr/>
+      </w:r>
+    </w:p>
+    <w:p>
+      <w:pPr>
+        <w:pStyle w:val="TextBody"/>
+        <w:bidi w:val="0"/>
+        <w:jc w:val="left"/>
+        <w:rPr/>
+      </w:pPr>
+      <w:r>
+        <w:rPr/>
+        <w:t xml:space="preserve">Setelah langkah-langkah di atas dilakukan, seharusnya kamu tidak lagi diminta untuk memasukkan username dan password saat melakukan </w:t>
+      </w:r>
+      <w:r>
+        <w:rPr>
+          <w:rStyle w:val="SourceText"/>
+        </w:rPr>
+        <w:t>git push</w:t>
+      </w:r>
+      <w:r>
+        <w:rPr/>
+        <w:t xml:space="preserve"> ke GitHub. Git akan menggunakan otentikasi SSH yang sudah diatur sebelumnya untuk mengenali dan mengautentikasi akses ke akun GitHub kamu secara otomatis.</w:t>
       </w:r>
     </w:p>
     <w:p>
@@ -2583,6 +3041,827 @@
     </w:lvl>
   </w:abstractNum>
   <w:abstractNum w:abstractNumId="12">
+    <w:lvl w:ilvl="0">
+      <w:start w:val="1"/>
+      <w:numFmt w:val="bullet"/>
+      <w:lvlText w:val=""/>
+      <w:lvlJc w:val="left"/>
+      <w:pPr>
+        <w:tabs>
+          <w:tab w:val="num" w:pos="720"/>
+        </w:tabs>
+        <w:ind w:left="720" w:hanging="360"/>
+      </w:pPr>
+      <w:rPr>
+        <w:rFonts w:ascii="Symbol" w:hAnsi="Symbol" w:cs="Symbol" w:hint="default"/>
+      </w:rPr>
+    </w:lvl>
+    <w:lvl w:ilvl="1">
+      <w:start w:val="1"/>
+      <w:numFmt w:val="bullet"/>
+      <w:lvlText w:val="◦"/>
+      <w:lvlJc w:val="left"/>
+      <w:pPr>
+        <w:tabs>
+          <w:tab w:val="num" w:pos="1080"/>
+        </w:tabs>
+        <w:ind w:left="1080" w:hanging="360"/>
+      </w:pPr>
+      <w:rPr>
+        <w:rFonts w:ascii="OpenSymbol" w:hAnsi="OpenSymbol" w:cs="OpenSymbol" w:hint="default"/>
+      </w:rPr>
+    </w:lvl>
+    <w:lvl w:ilvl="2">
+      <w:start w:val="1"/>
+      <w:numFmt w:val="bullet"/>
+      <w:lvlText w:val="▪"/>
+      <w:lvlJc w:val="left"/>
+      <w:pPr>
+        <w:tabs>
+          <w:tab w:val="num" w:pos="1440"/>
+        </w:tabs>
+        <w:ind w:left="1440" w:hanging="360"/>
+      </w:pPr>
+      <w:rPr>
+        <w:rFonts w:ascii="OpenSymbol" w:hAnsi="OpenSymbol" w:cs="OpenSymbol" w:hint="default"/>
+      </w:rPr>
+    </w:lvl>
+    <w:lvl w:ilvl="3">
+      <w:start w:val="1"/>
+      <w:numFmt w:val="bullet"/>
+      <w:lvlText w:val=""/>
+      <w:lvlJc w:val="left"/>
+      <w:pPr>
+        <w:tabs>
+          <w:tab w:val="num" w:pos="1800"/>
+        </w:tabs>
+        <w:ind w:left="1800" w:hanging="360"/>
+      </w:pPr>
+      <w:rPr>
+        <w:rFonts w:ascii="Symbol" w:hAnsi="Symbol" w:cs="Symbol" w:hint="default"/>
+      </w:rPr>
+    </w:lvl>
+    <w:lvl w:ilvl="4">
+      <w:start w:val="1"/>
+      <w:numFmt w:val="bullet"/>
+      <w:lvlText w:val="◦"/>
+      <w:lvlJc w:val="left"/>
+      <w:pPr>
+        <w:tabs>
+          <w:tab w:val="num" w:pos="2160"/>
+        </w:tabs>
+        <w:ind w:left="2160" w:hanging="360"/>
+      </w:pPr>
+      <w:rPr>
+        <w:rFonts w:ascii="OpenSymbol" w:hAnsi="OpenSymbol" w:cs="OpenSymbol" w:hint="default"/>
+      </w:rPr>
+    </w:lvl>
+    <w:lvl w:ilvl="5">
+      <w:start w:val="1"/>
+      <w:numFmt w:val="bullet"/>
+      <w:lvlText w:val="▪"/>
+      <w:lvlJc w:val="left"/>
+      <w:pPr>
+        <w:tabs>
+          <w:tab w:val="num" w:pos="2520"/>
+        </w:tabs>
+        <w:ind w:left="2520" w:hanging="360"/>
+      </w:pPr>
+      <w:rPr>
+        <w:rFonts w:ascii="OpenSymbol" w:hAnsi="OpenSymbol" w:cs="OpenSymbol" w:hint="default"/>
+      </w:rPr>
+    </w:lvl>
+    <w:lvl w:ilvl="6">
+      <w:start w:val="1"/>
+      <w:numFmt w:val="bullet"/>
+      <w:lvlText w:val=""/>
+      <w:lvlJc w:val="left"/>
+      <w:pPr>
+        <w:tabs>
+          <w:tab w:val="num" w:pos="2880"/>
+        </w:tabs>
+        <w:ind w:left="2880" w:hanging="360"/>
+      </w:pPr>
+      <w:rPr>
+        <w:rFonts w:ascii="Symbol" w:hAnsi="Symbol" w:cs="Symbol" w:hint="default"/>
+      </w:rPr>
+    </w:lvl>
+    <w:lvl w:ilvl="7">
+      <w:start w:val="1"/>
+      <w:numFmt w:val="bullet"/>
+      <w:lvlText w:val="◦"/>
+      <w:lvlJc w:val="left"/>
+      <w:pPr>
+        <w:tabs>
+          <w:tab w:val="num" w:pos="3240"/>
+        </w:tabs>
+        <w:ind w:left="3240" w:hanging="360"/>
+      </w:pPr>
+      <w:rPr>
+        <w:rFonts w:ascii="OpenSymbol" w:hAnsi="OpenSymbol" w:cs="OpenSymbol" w:hint="default"/>
+      </w:rPr>
+    </w:lvl>
+    <w:lvl w:ilvl="8">
+      <w:start w:val="1"/>
+      <w:numFmt w:val="bullet"/>
+      <w:lvlText w:val="▪"/>
+      <w:lvlJc w:val="left"/>
+      <w:pPr>
+        <w:tabs>
+          <w:tab w:val="num" w:pos="3600"/>
+        </w:tabs>
+        <w:ind w:left="3600" w:hanging="360"/>
+      </w:pPr>
+      <w:rPr>
+        <w:rFonts w:ascii="OpenSymbol" w:hAnsi="OpenSymbol" w:cs="OpenSymbol" w:hint="default"/>
+      </w:rPr>
+    </w:lvl>
+  </w:abstractNum>
+  <w:abstractNum w:abstractNumId="13">
+    <w:lvl w:ilvl="0">
+      <w:start w:val="1"/>
+      <w:numFmt w:val="bullet"/>
+      <w:lvlText w:val=""/>
+      <w:lvlJc w:val="left"/>
+      <w:pPr>
+        <w:tabs>
+          <w:tab w:val="num" w:pos="720"/>
+        </w:tabs>
+        <w:ind w:left="720" w:hanging="283"/>
+      </w:pPr>
+      <w:rPr>
+        <w:rFonts w:ascii="Symbol" w:hAnsi="Symbol" w:cs="Symbol" w:hint="default"/>
+      </w:rPr>
+    </w:lvl>
+    <w:lvl w:ilvl="1">
+      <w:start w:val="1"/>
+      <w:numFmt w:val="decimal"/>
+      <w:lvlText w:val="%2."/>
+      <w:lvlJc w:val="left"/>
+      <w:pPr>
+        <w:tabs>
+          <w:tab w:val="num" w:pos="1080"/>
+        </w:tabs>
+        <w:ind w:left="1080" w:hanging="360"/>
+      </w:pPr>
+    </w:lvl>
+    <w:lvl w:ilvl="2">
+      <w:start w:val="1"/>
+      <w:numFmt w:val="decimal"/>
+      <w:lvlText w:val="%3."/>
+      <w:lvlJc w:val="left"/>
+      <w:pPr>
+        <w:tabs>
+          <w:tab w:val="num" w:pos="1440"/>
+        </w:tabs>
+        <w:ind w:left="1440" w:hanging="360"/>
+      </w:pPr>
+    </w:lvl>
+    <w:lvl w:ilvl="3">
+      <w:start w:val="1"/>
+      <w:numFmt w:val="decimal"/>
+      <w:lvlText w:val="%4."/>
+      <w:lvlJc w:val="left"/>
+      <w:pPr>
+        <w:tabs>
+          <w:tab w:val="num" w:pos="1800"/>
+        </w:tabs>
+        <w:ind w:left="1800" w:hanging="360"/>
+      </w:pPr>
+    </w:lvl>
+    <w:lvl w:ilvl="4">
+      <w:start w:val="1"/>
+      <w:numFmt w:val="decimal"/>
+      <w:lvlText w:val="%5."/>
+      <w:lvlJc w:val="left"/>
+      <w:pPr>
+        <w:tabs>
+          <w:tab w:val="num" w:pos="2160"/>
+        </w:tabs>
+        <w:ind w:left="2160" w:hanging="360"/>
+      </w:pPr>
+    </w:lvl>
+    <w:lvl w:ilvl="5">
+      <w:start w:val="1"/>
+      <w:numFmt w:val="decimal"/>
+      <w:lvlText w:val="%6."/>
+      <w:lvlJc w:val="left"/>
+      <w:pPr>
+        <w:tabs>
+          <w:tab w:val="num" w:pos="2520"/>
+        </w:tabs>
+        <w:ind w:left="2520" w:hanging="360"/>
+      </w:pPr>
+    </w:lvl>
+    <w:lvl w:ilvl="6">
+      <w:start w:val="1"/>
+      <w:numFmt w:val="decimal"/>
+      <w:lvlText w:val="%7."/>
+      <w:lvlJc w:val="left"/>
+      <w:pPr>
+        <w:tabs>
+          <w:tab w:val="num" w:pos="2880"/>
+        </w:tabs>
+        <w:ind w:left="2880" w:hanging="360"/>
+      </w:pPr>
+    </w:lvl>
+    <w:lvl w:ilvl="7">
+      <w:start w:val="1"/>
+      <w:numFmt w:val="decimal"/>
+      <w:lvlText w:val="%8."/>
+      <w:lvlJc w:val="left"/>
+      <w:pPr>
+        <w:tabs>
+          <w:tab w:val="num" w:pos="3240"/>
+        </w:tabs>
+        <w:ind w:left="3240" w:hanging="360"/>
+      </w:pPr>
+    </w:lvl>
+    <w:lvl w:ilvl="8">
+      <w:start w:val="1"/>
+      <w:numFmt w:val="decimal"/>
+      <w:lvlText w:val="%9."/>
+      <w:lvlJc w:val="left"/>
+      <w:pPr>
+        <w:tabs>
+          <w:tab w:val="num" w:pos="3600"/>
+        </w:tabs>
+        <w:ind w:left="3600" w:hanging="360"/>
+      </w:pPr>
+    </w:lvl>
+  </w:abstractNum>
+  <w:abstractNum w:abstractNumId="14">
+    <w:lvl w:ilvl="0">
+      <w:start w:val="1"/>
+      <w:numFmt w:val="bullet"/>
+      <w:lvlText w:val=""/>
+      <w:lvlJc w:val="left"/>
+      <w:pPr>
+        <w:tabs>
+          <w:tab w:val="num" w:pos="1440"/>
+        </w:tabs>
+        <w:ind w:left="1440" w:hanging="283"/>
+      </w:pPr>
+      <w:rPr>
+        <w:rFonts w:ascii="Symbol" w:hAnsi="Symbol" w:cs="Symbol" w:hint="default"/>
+      </w:rPr>
+    </w:lvl>
+    <w:lvl w:ilvl="1">
+      <w:start w:val="1"/>
+      <w:numFmt w:val="decimal"/>
+      <w:lvlText w:val="%2."/>
+      <w:lvlJc w:val="left"/>
+      <w:pPr>
+        <w:tabs>
+          <w:tab w:val="num" w:pos="1800"/>
+        </w:tabs>
+        <w:ind w:left="1800" w:hanging="360"/>
+      </w:pPr>
+    </w:lvl>
+    <w:lvl w:ilvl="2">
+      <w:start w:val="1"/>
+      <w:numFmt w:val="decimal"/>
+      <w:lvlText w:val="%3."/>
+      <w:lvlJc w:val="left"/>
+      <w:pPr>
+        <w:tabs>
+          <w:tab w:val="num" w:pos="2160"/>
+        </w:tabs>
+        <w:ind w:left="2160" w:hanging="360"/>
+      </w:pPr>
+    </w:lvl>
+    <w:lvl w:ilvl="3">
+      <w:start w:val="1"/>
+      <w:numFmt w:val="decimal"/>
+      <w:lvlText w:val="%4."/>
+      <w:lvlJc w:val="left"/>
+      <w:pPr>
+        <w:tabs>
+          <w:tab w:val="num" w:pos="2520"/>
+        </w:tabs>
+        <w:ind w:left="2520" w:hanging="360"/>
+      </w:pPr>
+    </w:lvl>
+    <w:lvl w:ilvl="4">
+      <w:start w:val="1"/>
+      <w:numFmt w:val="decimal"/>
+      <w:lvlText w:val="%5."/>
+      <w:lvlJc w:val="left"/>
+      <w:pPr>
+        <w:tabs>
+          <w:tab w:val="num" w:pos="2880"/>
+        </w:tabs>
+        <w:ind w:left="2880" w:hanging="360"/>
+      </w:pPr>
+    </w:lvl>
+    <w:lvl w:ilvl="5">
+      <w:start w:val="1"/>
+      <w:numFmt w:val="decimal"/>
+      <w:lvlText w:val="%6."/>
+      <w:lvlJc w:val="left"/>
+      <w:pPr>
+        <w:tabs>
+          <w:tab w:val="num" w:pos="3240"/>
+        </w:tabs>
+        <w:ind w:left="3240" w:hanging="360"/>
+      </w:pPr>
+    </w:lvl>
+    <w:lvl w:ilvl="6">
+      <w:start w:val="1"/>
+      <w:numFmt w:val="decimal"/>
+      <w:lvlText w:val="%7."/>
+      <w:lvlJc w:val="left"/>
+      <w:pPr>
+        <w:tabs>
+          <w:tab w:val="num" w:pos="3600"/>
+        </w:tabs>
+        <w:ind w:left="3600" w:hanging="360"/>
+      </w:pPr>
+    </w:lvl>
+    <w:lvl w:ilvl="7">
+      <w:start w:val="1"/>
+      <w:numFmt w:val="decimal"/>
+      <w:lvlText w:val="%8."/>
+      <w:lvlJc w:val="left"/>
+      <w:pPr>
+        <w:tabs>
+          <w:tab w:val="num" w:pos="3960"/>
+        </w:tabs>
+        <w:ind w:left="3960" w:hanging="360"/>
+      </w:pPr>
+    </w:lvl>
+    <w:lvl w:ilvl="8">
+      <w:start w:val="1"/>
+      <w:numFmt w:val="decimal"/>
+      <w:lvlText w:val="%9."/>
+      <w:lvlJc w:val="left"/>
+      <w:pPr>
+        <w:tabs>
+          <w:tab w:val="num" w:pos="4320"/>
+        </w:tabs>
+        <w:ind w:left="4320" w:hanging="360"/>
+      </w:pPr>
+    </w:lvl>
+  </w:abstractNum>
+  <w:abstractNum w:abstractNumId="15">
+    <w:lvl w:ilvl="0">
+      <w:start w:val="1"/>
+      <w:numFmt w:val="bullet"/>
+      <w:lvlText w:val=""/>
+      <w:lvlJc w:val="left"/>
+      <w:pPr>
+        <w:tabs>
+          <w:tab w:val="num" w:pos="720"/>
+        </w:tabs>
+        <w:ind w:left="720" w:hanging="283"/>
+      </w:pPr>
+      <w:rPr>
+        <w:rFonts w:ascii="Symbol" w:hAnsi="Symbol" w:cs="Symbol" w:hint="default"/>
+      </w:rPr>
+    </w:lvl>
+    <w:lvl w:ilvl="1">
+      <w:start w:val="1"/>
+      <w:numFmt w:val="decimal"/>
+      <w:lvlText w:val="%2."/>
+      <w:lvlJc w:val="left"/>
+      <w:pPr>
+        <w:tabs>
+          <w:tab w:val="num" w:pos="1080"/>
+        </w:tabs>
+        <w:ind w:left="1080" w:hanging="360"/>
+      </w:pPr>
+    </w:lvl>
+    <w:lvl w:ilvl="2">
+      <w:start w:val="1"/>
+      <w:numFmt w:val="decimal"/>
+      <w:lvlText w:val="%3."/>
+      <w:lvlJc w:val="left"/>
+      <w:pPr>
+        <w:tabs>
+          <w:tab w:val="num" w:pos="1440"/>
+        </w:tabs>
+        <w:ind w:left="1440" w:hanging="360"/>
+      </w:pPr>
+    </w:lvl>
+    <w:lvl w:ilvl="3">
+      <w:start w:val="1"/>
+      <w:numFmt w:val="decimal"/>
+      <w:lvlText w:val="%4."/>
+      <w:lvlJc w:val="left"/>
+      <w:pPr>
+        <w:tabs>
+          <w:tab w:val="num" w:pos="1800"/>
+        </w:tabs>
+        <w:ind w:left="1800" w:hanging="360"/>
+      </w:pPr>
+    </w:lvl>
+    <w:lvl w:ilvl="4">
+      <w:start w:val="1"/>
+      <w:numFmt w:val="decimal"/>
+      <w:lvlText w:val="%5."/>
+      <w:lvlJc w:val="left"/>
+      <w:pPr>
+        <w:tabs>
+          <w:tab w:val="num" w:pos="2160"/>
+        </w:tabs>
+        <w:ind w:left="2160" w:hanging="360"/>
+      </w:pPr>
+    </w:lvl>
+    <w:lvl w:ilvl="5">
+      <w:start w:val="1"/>
+      <w:numFmt w:val="decimal"/>
+      <w:lvlText w:val="%6."/>
+      <w:lvlJc w:val="left"/>
+      <w:pPr>
+        <w:tabs>
+          <w:tab w:val="num" w:pos="2520"/>
+        </w:tabs>
+        <w:ind w:left="2520" w:hanging="360"/>
+      </w:pPr>
+    </w:lvl>
+    <w:lvl w:ilvl="6">
+      <w:start w:val="1"/>
+      <w:numFmt w:val="decimal"/>
+      <w:lvlText w:val="%7."/>
+      <w:lvlJc w:val="left"/>
+      <w:pPr>
+        <w:tabs>
+          <w:tab w:val="num" w:pos="2880"/>
+        </w:tabs>
+        <w:ind w:left="2880" w:hanging="360"/>
+      </w:pPr>
+    </w:lvl>
+    <w:lvl w:ilvl="7">
+      <w:start w:val="1"/>
+      <w:numFmt w:val="decimal"/>
+      <w:lvlText w:val="%8."/>
+      <w:lvlJc w:val="left"/>
+      <w:pPr>
+        <w:tabs>
+          <w:tab w:val="num" w:pos="3240"/>
+        </w:tabs>
+        <w:ind w:left="3240" w:hanging="360"/>
+      </w:pPr>
+    </w:lvl>
+    <w:lvl w:ilvl="8">
+      <w:start w:val="1"/>
+      <w:numFmt w:val="decimal"/>
+      <w:lvlText w:val="%9."/>
+      <w:lvlJc w:val="left"/>
+      <w:pPr>
+        <w:tabs>
+          <w:tab w:val="num" w:pos="3600"/>
+        </w:tabs>
+        <w:ind w:left="3600" w:hanging="360"/>
+      </w:pPr>
+    </w:lvl>
+  </w:abstractNum>
+  <w:abstractNum w:abstractNumId="16">
+    <w:lvl w:ilvl="0">
+      <w:start w:val="1"/>
+      <w:numFmt w:val="bullet"/>
+      <w:lvlText w:val=""/>
+      <w:lvlJc w:val="left"/>
+      <w:pPr>
+        <w:tabs>
+          <w:tab w:val="num" w:pos="720"/>
+        </w:tabs>
+        <w:ind w:left="720" w:hanging="283"/>
+      </w:pPr>
+      <w:rPr>
+        <w:rFonts w:ascii="Symbol" w:hAnsi="Symbol" w:cs="Symbol" w:hint="default"/>
+      </w:rPr>
+    </w:lvl>
+    <w:lvl w:ilvl="1">
+      <w:start w:val="1"/>
+      <w:numFmt w:val="decimal"/>
+      <w:lvlText w:val="%2."/>
+      <w:lvlJc w:val="left"/>
+      <w:pPr>
+        <w:tabs>
+          <w:tab w:val="num" w:pos="1080"/>
+        </w:tabs>
+        <w:ind w:left="1080" w:hanging="360"/>
+      </w:pPr>
+    </w:lvl>
+    <w:lvl w:ilvl="2">
+      <w:start w:val="1"/>
+      <w:numFmt w:val="decimal"/>
+      <w:lvlText w:val="%3."/>
+      <w:lvlJc w:val="left"/>
+      <w:pPr>
+        <w:tabs>
+          <w:tab w:val="num" w:pos="1440"/>
+        </w:tabs>
+        <w:ind w:left="1440" w:hanging="360"/>
+      </w:pPr>
+    </w:lvl>
+    <w:lvl w:ilvl="3">
+      <w:start w:val="1"/>
+      <w:numFmt w:val="decimal"/>
+      <w:lvlText w:val="%4."/>
+      <w:lvlJc w:val="left"/>
+      <w:pPr>
+        <w:tabs>
+          <w:tab w:val="num" w:pos="1800"/>
+        </w:tabs>
+        <w:ind w:left="1800" w:hanging="360"/>
+      </w:pPr>
+    </w:lvl>
+    <w:lvl w:ilvl="4">
+      <w:start w:val="1"/>
+      <w:numFmt w:val="decimal"/>
+      <w:lvlText w:val="%5."/>
+      <w:lvlJc w:val="left"/>
+      <w:pPr>
+        <w:tabs>
+          <w:tab w:val="num" w:pos="2160"/>
+        </w:tabs>
+        <w:ind w:left="2160" w:hanging="360"/>
+      </w:pPr>
+    </w:lvl>
+    <w:lvl w:ilvl="5">
+      <w:start w:val="1"/>
+      <w:numFmt w:val="decimal"/>
+      <w:lvlText w:val="%6."/>
+      <w:lvlJc w:val="left"/>
+      <w:pPr>
+        <w:tabs>
+          <w:tab w:val="num" w:pos="2520"/>
+        </w:tabs>
+        <w:ind w:left="2520" w:hanging="360"/>
+      </w:pPr>
+    </w:lvl>
+    <w:lvl w:ilvl="6">
+      <w:start w:val="1"/>
+      <w:numFmt w:val="decimal"/>
+      <w:lvlText w:val="%7."/>
+      <w:lvlJc w:val="left"/>
+      <w:pPr>
+        <w:tabs>
+          <w:tab w:val="num" w:pos="2880"/>
+        </w:tabs>
+        <w:ind w:left="2880" w:hanging="360"/>
+      </w:pPr>
+    </w:lvl>
+    <w:lvl w:ilvl="7">
+      <w:start w:val="1"/>
+      <w:numFmt w:val="decimal"/>
+      <w:lvlText w:val="%8."/>
+      <w:lvlJc w:val="left"/>
+      <w:pPr>
+        <w:tabs>
+          <w:tab w:val="num" w:pos="3240"/>
+        </w:tabs>
+        <w:ind w:left="3240" w:hanging="360"/>
+      </w:pPr>
+    </w:lvl>
+    <w:lvl w:ilvl="8">
+      <w:start w:val="1"/>
+      <w:numFmt w:val="decimal"/>
+      <w:lvlText w:val="%9."/>
+      <w:lvlJc w:val="left"/>
+      <w:pPr>
+        <w:tabs>
+          <w:tab w:val="num" w:pos="3600"/>
+        </w:tabs>
+        <w:ind w:left="3600" w:hanging="360"/>
+      </w:pPr>
+    </w:lvl>
+  </w:abstractNum>
+  <w:abstractNum w:abstractNumId="17">
+    <w:lvl w:ilvl="0">
+      <w:start w:val="1"/>
+      <w:numFmt w:val="bullet"/>
+      <w:lvlText w:val=""/>
+      <w:lvlJc w:val="left"/>
+      <w:pPr>
+        <w:tabs>
+          <w:tab w:val="num" w:pos="720"/>
+        </w:tabs>
+        <w:ind w:left="720" w:hanging="283"/>
+      </w:pPr>
+      <w:rPr>
+        <w:rFonts w:ascii="Symbol" w:hAnsi="Symbol" w:cs="Symbol" w:hint="default"/>
+      </w:rPr>
+    </w:lvl>
+    <w:lvl w:ilvl="1">
+      <w:start w:val="1"/>
+      <w:numFmt w:val="decimal"/>
+      <w:lvlText w:val="%2."/>
+      <w:lvlJc w:val="left"/>
+      <w:pPr>
+        <w:tabs>
+          <w:tab w:val="num" w:pos="1080"/>
+        </w:tabs>
+        <w:ind w:left="1080" w:hanging="360"/>
+      </w:pPr>
+    </w:lvl>
+    <w:lvl w:ilvl="2">
+      <w:start w:val="1"/>
+      <w:numFmt w:val="decimal"/>
+      <w:lvlText w:val="%3."/>
+      <w:lvlJc w:val="left"/>
+      <w:pPr>
+        <w:tabs>
+          <w:tab w:val="num" w:pos="1440"/>
+        </w:tabs>
+        <w:ind w:left="1440" w:hanging="360"/>
+      </w:pPr>
+    </w:lvl>
+    <w:lvl w:ilvl="3">
+      <w:start w:val="1"/>
+      <w:numFmt w:val="decimal"/>
+      <w:lvlText w:val="%4."/>
+      <w:lvlJc w:val="left"/>
+      <w:pPr>
+        <w:tabs>
+          <w:tab w:val="num" w:pos="1800"/>
+        </w:tabs>
+        <w:ind w:left="1800" w:hanging="360"/>
+      </w:pPr>
+    </w:lvl>
+    <w:lvl w:ilvl="4">
+      <w:start w:val="1"/>
+      <w:numFmt w:val="decimal"/>
+      <w:lvlText w:val="%5."/>
+      <w:lvlJc w:val="left"/>
+      <w:pPr>
+        <w:tabs>
+          <w:tab w:val="num" w:pos="2160"/>
+        </w:tabs>
+        <w:ind w:left="2160" w:hanging="360"/>
+      </w:pPr>
+    </w:lvl>
+    <w:lvl w:ilvl="5">
+      <w:start w:val="1"/>
+      <w:numFmt w:val="decimal"/>
+      <w:lvlText w:val="%6."/>
+      <w:lvlJc w:val="left"/>
+      <w:pPr>
+        <w:tabs>
+          <w:tab w:val="num" w:pos="2520"/>
+        </w:tabs>
+        <w:ind w:left="2520" w:hanging="360"/>
+      </w:pPr>
+    </w:lvl>
+    <w:lvl w:ilvl="6">
+      <w:start w:val="1"/>
+      <w:numFmt w:val="decimal"/>
+      <w:lvlText w:val="%7."/>
+      <w:lvlJc w:val="left"/>
+      <w:pPr>
+        <w:tabs>
+          <w:tab w:val="num" w:pos="2880"/>
+        </w:tabs>
+        <w:ind w:left="2880" w:hanging="360"/>
+      </w:pPr>
+    </w:lvl>
+    <w:lvl w:ilvl="7">
+      <w:start w:val="1"/>
+      <w:numFmt w:val="decimal"/>
+      <w:lvlText w:val="%8."/>
+      <w:lvlJc w:val="left"/>
+      <w:pPr>
+        <w:tabs>
+          <w:tab w:val="num" w:pos="3240"/>
+        </w:tabs>
+        <w:ind w:left="3240" w:hanging="360"/>
+      </w:pPr>
+    </w:lvl>
+    <w:lvl w:ilvl="8">
+      <w:start w:val="1"/>
+      <w:numFmt w:val="decimal"/>
+      <w:lvlText w:val="%9."/>
+      <w:lvlJc w:val="left"/>
+      <w:pPr>
+        <w:tabs>
+          <w:tab w:val="num" w:pos="3600"/>
+        </w:tabs>
+        <w:ind w:left="3600" w:hanging="360"/>
+      </w:pPr>
+    </w:lvl>
+  </w:abstractNum>
+  <w:abstractNum w:abstractNumId="18">
+    <w:lvl w:ilvl="0">
+      <w:start w:val="1"/>
+      <w:numFmt w:val="decimal"/>
+      <w:lvlText w:val="%1."/>
+      <w:lvlJc w:val="left"/>
+      <w:pPr>
+        <w:tabs>
+          <w:tab w:val="num" w:pos="709"/>
+        </w:tabs>
+        <w:ind w:left="709" w:hanging="283"/>
+      </w:pPr>
+      <w:rPr/>
+    </w:lvl>
+    <w:lvl w:ilvl="1">
+      <w:start w:val="1"/>
+      <w:numFmt w:val="decimal"/>
+      <w:lvlText w:val="%2."/>
+      <w:lvlJc w:val="left"/>
+      <w:pPr>
+        <w:tabs>
+          <w:tab w:val="num" w:pos="1418"/>
+        </w:tabs>
+        <w:ind w:left="1418" w:hanging="283"/>
+      </w:pPr>
+      <w:rPr/>
+    </w:lvl>
+    <w:lvl w:ilvl="2">
+      <w:start w:val="1"/>
+      <w:numFmt w:val="decimal"/>
+      <w:lvlText w:val="%3."/>
+      <w:lvlJc w:val="left"/>
+      <w:pPr>
+        <w:tabs>
+          <w:tab w:val="num" w:pos="2127"/>
+        </w:tabs>
+        <w:ind w:left="2127" w:hanging="283"/>
+      </w:pPr>
+      <w:rPr/>
+    </w:lvl>
+    <w:lvl w:ilvl="3">
+      <w:start w:val="1"/>
+      <w:numFmt w:val="decimal"/>
+      <w:lvlText w:val="%4."/>
+      <w:lvlJc w:val="left"/>
+      <w:pPr>
+        <w:tabs>
+          <w:tab w:val="num" w:pos="2836"/>
+        </w:tabs>
+        <w:ind w:left="2836" w:hanging="283"/>
+      </w:pPr>
+      <w:rPr/>
+    </w:lvl>
+    <w:lvl w:ilvl="4">
+      <w:start w:val="1"/>
+      <w:numFmt w:val="decimal"/>
+      <w:lvlText w:val="%5."/>
+      <w:lvlJc w:val="left"/>
+      <w:pPr>
+        <w:tabs>
+          <w:tab w:val="num" w:pos="3545"/>
+        </w:tabs>
+        <w:ind w:left="3545" w:hanging="283"/>
+      </w:pPr>
+      <w:rPr/>
+    </w:lvl>
+    <w:lvl w:ilvl="5">
+      <w:start w:val="1"/>
+      <w:numFmt w:val="decimal"/>
+      <w:lvlText w:val="%6."/>
+      <w:lvlJc w:val="left"/>
+      <w:pPr>
+        <w:tabs>
+          <w:tab w:val="num" w:pos="4254"/>
+        </w:tabs>
+        <w:ind w:left="4254" w:hanging="283"/>
+      </w:pPr>
+      <w:rPr/>
+    </w:lvl>
+    <w:lvl w:ilvl="6">
+      <w:start w:val="1"/>
+      <w:numFmt w:val="decimal"/>
+      <w:lvlText w:val="%7."/>
+      <w:lvlJc w:val="left"/>
+      <w:pPr>
+        <w:tabs>
+          <w:tab w:val="num" w:pos="4963"/>
+        </w:tabs>
+        <w:ind w:left="4963" w:hanging="283"/>
+      </w:pPr>
+      <w:rPr/>
+    </w:lvl>
+    <w:lvl w:ilvl="7">
+      <w:start w:val="1"/>
+      <w:numFmt w:val="decimal"/>
+      <w:lvlText w:val="%8."/>
+      <w:lvlJc w:val="left"/>
+      <w:pPr>
+        <w:tabs>
+          <w:tab w:val="num" w:pos="5672"/>
+        </w:tabs>
+        <w:ind w:left="5672" w:hanging="283"/>
+      </w:pPr>
+      <w:rPr/>
+    </w:lvl>
+    <w:lvl w:ilvl="8">
+      <w:start w:val="1"/>
+      <w:numFmt w:val="decimal"/>
+      <w:lvlText w:val="%9."/>
+      <w:lvlJc w:val="left"/>
+      <w:pPr>
+        <w:tabs>
+          <w:tab w:val="num" w:pos="6381"/>
+        </w:tabs>
+        <w:ind w:left="6381" w:hanging="283"/>
+      </w:pPr>
+      <w:rPr/>
+    </w:lvl>
+  </w:abstractNum>
+  <w:abstractNum w:abstractNumId="19">
     <w:lvl w:ilvl="0">
       <w:start w:val="1"/>
       <w:numFmt w:val="bullet"/>
@@ -2754,6 +4033,27 @@
   </w:num>
   <w:num w:numId="12">
     <w:abstractNumId w:val="12"/>
+  </w:num>
+  <w:num w:numId="13">
+    <w:abstractNumId w:val="13"/>
+  </w:num>
+  <w:num w:numId="14">
+    <w:abstractNumId w:val="14"/>
+  </w:num>
+  <w:num w:numId="15">
+    <w:abstractNumId w:val="15"/>
+  </w:num>
+  <w:num w:numId="16">
+    <w:abstractNumId w:val="16"/>
+  </w:num>
+  <w:num w:numId="17">
+    <w:abstractNumId w:val="17"/>
+  </w:num>
+  <w:num w:numId="18">
+    <w:abstractNumId w:val="18"/>
+  </w:num>
+  <w:num w:numId="19">
+    <w:abstractNumId w:val="19"/>
   </w:num>
 </w:numbering>
 </file>

</xml_diff>